<commit_message>
Fixed Parallax Layers, Implemented Another Particle Layer
</commit_message>
<xml_diff>
--- a/ScubaMeeting11.11.19.docx
+++ b/ScubaMeeting11.11.19.docx
@@ -3,7 +3,17 @@
 <w:document xmlns:wpc="http://schemas.microsoft.com/office/word/2010/wordprocessingCanvas" xmlns:cx="http://schemas.microsoft.com/office/drawing/2014/chartex" xmlns:cx1="http://schemas.microsoft.com/office/drawing/2015/9/8/chartex" xmlns:cx2="http://schemas.microsoft.com/office/drawing/2015/10/21/chartex" xmlns:cx3="http://schemas.microsoft.com/office/drawing/2016/5/9/chartex" xmlns:cx4="http://schemas.microsoft.com/office/drawing/2016/5/10/chartex" xmlns:cx5="http://schemas.microsoft.com/office/drawing/2016/5/11/chartex" xmlns:cx6="http://schemas.microsoft.com/office/drawing/2016/5/12/chartex" xmlns:cx7="http://schemas.microsoft.com/office/drawing/2016/5/13/chartex" xmlns:cx8="http://schemas.microsoft.com/office/drawing/2016/5/14/chartex" xmlns:mc="http://schemas.openxmlformats.org/markup-compatibility/2006" xmlns:aink="http://schemas.microsoft.com/office/drawing/2016/ink" xmlns:am3d="http://schemas.microsoft.com/office/drawing/2017/model3d" xmlns:o="urn:schemas-microsoft-com:office:office" xmlns:r="http://schemas.openxmlformats.org/officeDocument/2006/relationships" xmlns:m="http://schemas.openxmlformats.org/officeDocument/2006/math" xmlns:v="urn:schemas-microsoft-com:vml" xmlns:wp14="http://schemas.microsoft.com/office/word/2010/wordprocessingDrawing" xmlns:wp="http://schemas.openxmlformats.org/drawingml/2006/wordprocessingDrawing" xmlns:w10="urn:schemas-microsoft-com:office:word" xmlns:w="http://schemas.openxmlformats.org/wordprocessingml/2006/main" xmlns:w14="http://schemas.microsoft.com/office/word/2010/wordml" xmlns:w15="http://schemas.microsoft.com/office/word/2012/wordml" xmlns:w16cid="http://schemas.microsoft.com/office/word/2016/wordml/cid" xmlns:w16se="http://schemas.microsoft.com/office/word/2015/wordml/symex" xmlns:wpg="http://schemas.microsoft.com/office/word/2010/wordprocessingGroup" xmlns:wpi="http://schemas.microsoft.com/office/word/2010/wordprocessingInk" xmlns:wne="http://schemas.microsoft.com/office/word/2006/wordml" xmlns:wps="http://schemas.microsoft.com/office/word/2010/wordprocessingShape" mc:Ignorable="w14 w15 w16se w16cid wp14">
   <w:body>
     <w:p>
+      <w:pPr>
+        <w:rPr>
+          <w:b/>
+          <w:bCs/>
+        </w:rPr>
+      </w:pPr>
       <w:r>
+        <w:rPr>
+          <w:b/>
+          <w:bCs/>
+        </w:rPr>
         <w:t>Scuba Skirmish</w:t>
       </w:r>
     </w:p>
@@ -27,33 +37,30 @@
       <w:proofErr w:type="spellEnd"/>
     </w:p>
     <w:p/>
+    <w:p/>
     <w:p>
       <w:r>
         <w:t>Trail Render for Anchors for entering water</w:t>
       </w:r>
     </w:p>
     <w:p>
-      <w:proofErr w:type="spellStart"/>
       <w:r>
-        <w:t>Bloop</w:t>
-      </w:r>
-      <w:proofErr w:type="spellEnd"/>
-      <w:r>
-        <w:t xml:space="preserve"> Sound for Anchor entering water</w:t>
+        <w:t>Bloop Sound for Anchor entering water</w:t>
       </w:r>
     </w:p>
-    <w:p/>
     <w:p>
       <w:r>
         <w:t>Boats</w:t>
       </w:r>
+      <w:bookmarkStart w:id="0" w:name="_GoBack"/>
+      <w:bookmarkEnd w:id="0"/>
     </w:p>
+    <w:p/>
+    <w:p/>
     <w:p>
       <w:r>
         <w:t>Parallax Layers of Background</w:t>
       </w:r>
-      <w:bookmarkStart w:id="0" w:name="_GoBack"/>
-      <w:bookmarkEnd w:id="0"/>
     </w:p>
     <w:p>
       <w:pPr>
@@ -320,6 +327,7 @@
     <w:lsdException w:name="HTML Sample" w:semiHidden="1" w:unhideWhenUsed="1"/>
     <w:lsdException w:name="HTML Typewriter" w:semiHidden="1" w:unhideWhenUsed="1"/>
     <w:lsdException w:name="HTML Variable" w:semiHidden="1" w:unhideWhenUsed="1"/>
+    <w:lsdException w:name="Normal Table" w:semiHidden="1" w:unhideWhenUsed="1"/>
     <w:lsdException w:name="annotation subject" w:semiHidden="1" w:unhideWhenUsed="1"/>
     <w:lsdException w:name="No List" w:semiHidden="1" w:unhideWhenUsed="1"/>
     <w:lsdException w:name="Outline List 1" w:semiHidden="1" w:unhideWhenUsed="1"/>
@@ -366,8 +374,10 @@
     <w:lsdException w:name="Table Subtle 2" w:semiHidden="1" w:unhideWhenUsed="1"/>
     <w:lsdException w:name="Table Web 1" w:semiHidden="1" w:unhideWhenUsed="1"/>
     <w:lsdException w:name="Table Web 2" w:semiHidden="1" w:unhideWhenUsed="1"/>
+    <w:lsdException w:name="Table Web 3" w:semiHidden="1" w:unhideWhenUsed="1"/>
     <w:lsdException w:name="Balloon Text" w:semiHidden="1" w:unhideWhenUsed="1"/>
     <w:lsdException w:name="Table Grid" w:uiPriority="39"/>
+    <w:lsdException w:name="Table Theme" w:semiHidden="1" w:unhideWhenUsed="1"/>
     <w:lsdException w:name="Placeholder Text" w:semiHidden="1"/>
     <w:lsdException w:name="No Spacing" w:uiPriority="1" w:qFormat="1"/>
     <w:lsdException w:name="Light Shading" w:uiPriority="60"/>

</xml_diff>

<commit_message>
Fixed Audio Error at GameScene_RunTime
</commit_message>
<xml_diff>
--- a/ScubaMeeting11.11.19.docx
+++ b/ScubaMeeting11.11.19.docx
@@ -16,28 +16,9 @@
         </w:rPr>
         <w:t>Scuba Skirmish</w:t>
       </w:r>
+      <w:bookmarkStart w:id="0" w:name="_GoBack"/>
+      <w:bookmarkEnd w:id="0"/>
     </w:p>
-    <w:p/>
-    <w:p>
-      <w:r>
-        <w:t xml:space="preserve">Reef </w:t>
-      </w:r>
-      <w:proofErr w:type="spellStart"/>
-      <w:r>
-        <w:t>Anemeniy</w:t>
-      </w:r>
-      <w:proofErr w:type="spellEnd"/>
-      <w:r>
-        <w:t xml:space="preserve">, Cave, </w:t>
-      </w:r>
-      <w:proofErr w:type="spellStart"/>
-      <w:r>
-        <w:t>Shocky</w:t>
-      </w:r>
-      <w:proofErr w:type="spellEnd"/>
-    </w:p>
-    <w:p/>
-    <w:p/>
     <w:p>
       <w:r>
         <w:t>Trail Render for Anchors for entering water</w:t>
@@ -52,28 +33,21 @@
       <w:r>
         <w:t>Boats</w:t>
       </w:r>
-      <w:bookmarkStart w:id="0" w:name="_GoBack"/>
-      <w:bookmarkEnd w:id="0"/>
-    </w:p>
-    <w:p/>
-    <w:p/>
-    <w:p>
       <w:r>
-        <w:t>Parallax Layers of Background</w:t>
+        <w:t xml:space="preserve"> (Needs Pixel Art)</w:t>
       </w:r>
     </w:p>
     <w:p>
-      <w:pPr>
-        <w:pStyle w:val="ListParagraph"/>
-        <w:numPr>
-          <w:ilvl w:val="0"/>
-          <w:numId w:val="1"/>
-        </w:numPr>
-      </w:pPr>
       <w:r>
-        <w:t>Every fourth time</w:t>
+        <w:t>Camera Movement when leaving water</w:t>
       </w:r>
     </w:p>
+    <w:p>
+      <w:r>
+        <w:t>Reef Anemeniy, Cave, Shocky</w:t>
+      </w:r>
+    </w:p>
+    <w:p/>
     <w:sectPr>
       <w:pgSz w:w="12240" w:h="15840"/>
       <w:pgMar w:top="1440" w:right="1440" w:bottom="1440" w:left="1440" w:header="720" w:footer="720" w:gutter="0"/>

</xml_diff>